<commit_message>
added documentation for homework 0
</commit_message>
<xml_diff>
--- a/docs/homework0.docx
+++ b/docs/homework0.docx
@@ -344,7 +344,21 @@
           <w:sz w:val="24"/>
         </w:rPr>
         <w:br/>
-        <w:t>Ми з Павлом Гілеєм плануємо рівномірно вкладати сили в розробку, тастування та документування даного проекту</w:t>
+        <w:t>Ми з Павлом Гілеєм</w:t>
+      </w:r>
+      <w:r>
+        <w:rPr>
+          <w:rFonts w:cstheme="minorHAnsi"/>
+          <w:sz w:val="24"/>
+        </w:rPr>
+        <w:t xml:space="preserve"> та Володимиром Цапівом</w:t>
+      </w:r>
+      <w:r>
+        <w:rPr>
+          <w:rFonts w:cstheme="minorHAnsi"/>
+          <w:sz w:val="24"/>
+        </w:rPr>
+        <w:t xml:space="preserve"> плануємо рівномірно вкладати сили в розробку, тастування та документування даного проекту</w:t>
       </w:r>
     </w:p>
     <w:p>
@@ -562,7 +576,31 @@
         <w:rPr>
           <w:sz w:val="24"/>
         </w:rPr>
-        <w:t>Разом з моїм одногрупником, Павлом Гілеєм, ми використовуючи месенджери, будемо працювати зі спільним репозиторієм на GitHub, постійно комунікуючи</w:t>
+        <w:t>Разом з моїм</w:t>
+      </w:r>
+      <w:r>
+        <w:rPr>
+          <w:sz w:val="24"/>
+        </w:rPr>
+        <w:t>и одногрупниками</w:t>
+      </w:r>
+      <w:r>
+        <w:rPr>
+          <w:sz w:val="24"/>
+        </w:rPr>
+        <w:t>, Павлом Гілеєм</w:t>
+      </w:r>
+      <w:r>
+        <w:rPr>
+          <w:sz w:val="24"/>
+        </w:rPr>
+        <w:t xml:space="preserve"> та Володимиром Цапівом</w:t>
+      </w:r>
+      <w:r>
+        <w:rPr>
+          <w:sz w:val="24"/>
+        </w:rPr>
+        <w:t>, ми використовуючи месенджери, будемо працювати зі спільним репозиторієм на GitHub, постійно комунікуючи</w:t>
       </w:r>
     </w:p>
     <w:p>

</xml_diff>